<commit_message>
Work done on pot-processing of Bayes analysis
</commit_message>
<xml_diff>
--- a/Docs/Toolbox Overview.docx
+++ b/Docs/Toolbox Overview.docx
@@ -1,6 +1,6 @@
 
 <file path=word/document.xml><?xml version="1.0" encoding="utf-8"?>
-<w:document xmlns:wpc="http://schemas.microsoft.com/office/word/2010/wordprocessingCanvas" xmlns:cx="http://schemas.microsoft.com/office/drawing/2014/chartex" xmlns:cx1="http://schemas.microsoft.com/office/drawing/2015/9/8/chartex" xmlns:cx2="http://schemas.microsoft.com/office/drawing/2015/10/21/chartex" xmlns:cx3="http://schemas.microsoft.com/office/drawing/2016/5/9/chartex" xmlns:cx4="http://schemas.microsoft.com/office/drawing/2016/5/10/chartex" xmlns:cx5="http://schemas.microsoft.com/office/drawing/2016/5/11/chartex" xmlns:cx6="http://schemas.microsoft.com/office/drawing/2016/5/12/chartex" xmlns:cx7="http://schemas.microsoft.com/office/drawing/2016/5/13/chartex" xmlns:cx8="http://schemas.microsoft.com/office/drawing/2016/5/14/chartex" xmlns:mc="http://schemas.openxmlformats.org/markup-compatibility/2006" xmlns:aink="http://schemas.microsoft.com/office/drawing/2016/ink" xmlns:am3d="http://schemas.microsoft.com/office/drawing/2017/model3d" xmlns:o="urn:schemas-microsoft-com:office:office" xmlns:r="http://schemas.openxmlformats.org/officeDocument/2006/relationships" xmlns:m="http://schemas.openxmlformats.org/officeDocument/2006/math" xmlns:v="urn:schemas-microsoft-com:vml" xmlns:wp14="http://schemas.microsoft.com/office/word/2010/wordprocessingDrawing" xmlns:wp="http://schemas.openxmlformats.org/drawingml/2006/wordprocessingDrawing" xmlns:w10="urn:schemas-microsoft-com:office:word" xmlns:w="http://schemas.openxmlformats.org/wordprocessingml/2006/main" xmlns:w14="http://schemas.microsoft.com/office/word/2010/wordml" xmlns:w15="http://schemas.microsoft.com/office/word/2012/wordml" xmlns:w16cex="http://schemas.microsoft.com/office/word/2018/wordml/cex" xmlns:w16cid="http://schemas.microsoft.com/office/word/2016/wordml/cid" xmlns:w16="http://schemas.microsoft.com/office/word/2018/wordml" xmlns:w16se="http://schemas.microsoft.com/office/word/2015/wordml/symex" xmlns:wpg="http://schemas.microsoft.com/office/word/2010/wordprocessingGroup" xmlns:wpi="http://schemas.microsoft.com/office/word/2010/wordprocessingInk" xmlns:wne="http://schemas.microsoft.com/office/word/2006/wordml" xmlns:wps="http://schemas.microsoft.com/office/word/2010/wordprocessingShape" mc:Ignorable="w14 w15 w16se w16cid w16 w16cex wp14">
+<w:document xmlns:wpc="http://schemas.microsoft.com/office/word/2010/wordprocessingCanvas" xmlns:cx="http://schemas.microsoft.com/office/drawing/2014/chartex" xmlns:cx1="http://schemas.microsoft.com/office/drawing/2015/9/8/chartex" xmlns:cx2="http://schemas.microsoft.com/office/drawing/2015/10/21/chartex" xmlns:cx3="http://schemas.microsoft.com/office/drawing/2016/5/9/chartex" xmlns:cx4="http://schemas.microsoft.com/office/drawing/2016/5/10/chartex" xmlns:cx5="http://schemas.microsoft.com/office/drawing/2016/5/11/chartex" xmlns:cx6="http://schemas.microsoft.com/office/drawing/2016/5/12/chartex" xmlns:cx7="http://schemas.microsoft.com/office/drawing/2016/5/13/chartex" xmlns:cx8="http://schemas.microsoft.com/office/drawing/2016/5/14/chartex" xmlns:mc="http://schemas.openxmlformats.org/markup-compatibility/2006" xmlns:aink="http://schemas.microsoft.com/office/drawing/2016/ink" xmlns:am3d="http://schemas.microsoft.com/office/drawing/2017/model3d" xmlns:o="urn:schemas-microsoft-com:office:office" xmlns:r="http://schemas.openxmlformats.org/officeDocument/2006/relationships" xmlns:m="http://schemas.openxmlformats.org/officeDocument/2006/math" xmlns:v="urn:schemas-microsoft-com:vml" xmlns:wp14="http://schemas.microsoft.com/office/word/2010/wordprocessingDrawing" xmlns:wp="http://schemas.openxmlformats.org/drawingml/2006/wordprocessingDrawing" xmlns:w10="urn:schemas-microsoft-com:office:word" xmlns:w="http://schemas.openxmlformats.org/wordprocessingml/2006/main" xmlns:w14="http://schemas.microsoft.com/office/word/2010/wordml" xmlns:w15="http://schemas.microsoft.com/office/word/2012/wordml" xmlns:w16cex="http://schemas.microsoft.com/office/word/2018/wordml/cex" xmlns:w16cid="http://schemas.microsoft.com/office/word/2016/wordml/cid" xmlns:w16="http://schemas.microsoft.com/office/word/2018/wordml" xmlns:w16sdtdh="http://schemas.microsoft.com/office/word/2020/wordml/sdtdatahash" xmlns:w16se="http://schemas.microsoft.com/office/word/2015/wordml/symex" xmlns:wpg="http://schemas.microsoft.com/office/word/2010/wordprocessingGroup" xmlns:wpi="http://schemas.microsoft.com/office/word/2010/wordprocessingInk" xmlns:wne="http://schemas.microsoft.com/office/word/2006/wordml" xmlns:wps="http://schemas.microsoft.com/office/word/2010/wordprocessingShape" mc:Ignorable="w14 w15 w16se w16cid w16 w16cex w16sdtdh wp14">
   <w:body>
     <w:p>
       <w:pPr>
@@ -10,6 +10,13 @@
           <w:bCs/>
         </w:rPr>
       </w:pPr>
+      <w:r>
+        <w:rPr>
+          <w:b/>
+          <w:bCs/>
+        </w:rPr>
+        <w:t xml:space="preserve">                                                                                                                 </w:t>
+      </w:r>
       <w:proofErr w:type="spellStart"/>
       <w:r>
         <w:rPr>
@@ -107,13 +114,7 @@
           <w:rPr>
             <w:rStyle w:val="Hyperlink"/>
           </w:rPr>
-          <w:t xml:space="preserve"> </w:t>
-        </w:r>
-        <w:r>
-          <w:rPr>
-            <w:rStyle w:val="Hyperlink"/>
-          </w:rPr>
-          <w:t>coder</w:t>
+          <w:t xml:space="preserve"> coder</w:t>
         </w:r>
       </w:hyperlink>
       <w:r>
@@ -180,6 +181,9 @@
         <w:jc w:val="both"/>
       </w:pPr>
       <w:r>
+        <w:rPr>
+          <w:noProof/>
+        </w:rPr>
         <w:drawing>
           <wp:inline distT="0" distB="0" distL="0" distR="0" wp14:anchorId="38FCB24C" wp14:editId="645F5260">
             <wp:extent cx="5727700" cy="3642360"/>
@@ -234,19 +238,7 @@
           <w:rPr>
             <w:rStyle w:val="Hyperlink"/>
           </w:rPr>
-          <w:t>’m2</w:t>
-        </w:r>
-        <w:r>
-          <w:rPr>
-            <w:rStyle w:val="Hyperlink"/>
-          </w:rPr>
-          <w:t>h</w:t>
-        </w:r>
-        <w:r>
-          <w:rPr>
-            <w:rStyle w:val="Hyperlink"/>
-          </w:rPr>
-          <w:t>tml’</w:t>
+          <w:t>’m2html’</w:t>
         </w:r>
       </w:hyperlink>
       <w:r>
@@ -443,25 +435,7 @@
           <w:rPr>
             <w:rStyle w:val="Hyperlink"/>
           </w:rPr>
-          <w:t>u</w:t>
-        </w:r>
-        <w:r>
-          <w:rPr>
-            <w:rStyle w:val="Hyperlink"/>
-          </w:rPr>
-          <w:t>s</w:t>
-        </w:r>
-        <w:r>
-          <w:rPr>
-            <w:rStyle w:val="Hyperlink"/>
-          </w:rPr>
-          <w:t>e</w:t>
-        </w:r>
-        <w:r>
-          <w:rPr>
-            <w:rStyle w:val="Hyperlink"/>
-          </w:rPr>
-          <w:t>r manual</w:t>
+          <w:t>user manual</w:t>
         </w:r>
       </w:hyperlink>
       <w:r>
@@ -509,13 +483,7 @@
         <w:t>Project Class</w:t>
       </w:r>
       <w:r>
-        <w:t xml:space="preserve"> – This class contains the details of the model and data to be analysed. This information is contained in the attributes of the class, and they are set using the class methods. Usage of the class is described in </w:t>
-      </w:r>
-      <w:r>
-        <w:t xml:space="preserve">detail in </w:t>
-      </w:r>
-      <w:r>
-        <w:t xml:space="preserve">Chapters 1 and 2 of the user manual. </w:t>
+        <w:t xml:space="preserve"> – This class contains the details of the model and data to be analysed. This information is contained in the attributes of the class, and they are set using the class methods. Usage of the class is described in detail in Chapters 1 and 2 of the user manual. </w:t>
       </w:r>
     </w:p>
     <w:p>
@@ -696,25 +664,7 @@
           <w:rPr>
             <w:rStyle w:val="Hyperlink"/>
           </w:rPr>
-          <w:t xml:space="preserve"> h</w:t>
-        </w:r>
-        <w:r>
-          <w:rPr>
-            <w:rStyle w:val="Hyperlink"/>
-          </w:rPr>
-          <w:t>e</w:t>
-        </w:r>
-        <w:r>
-          <w:rPr>
-            <w:rStyle w:val="Hyperlink"/>
-          </w:rPr>
-          <w:t>r</w:t>
-        </w:r>
-        <w:r>
-          <w:rPr>
-            <w:rStyle w:val="Hyperlink"/>
-          </w:rPr>
-          <w:t>e</w:t>
+          <w:t xml:space="preserve"> here</w:t>
         </w:r>
       </w:hyperlink>
     </w:p>
@@ -5493,19 +5443,7 @@
           <w:rPr>
             <w:rStyle w:val="Hyperlink"/>
           </w:rPr>
-          <w:t>he</w:t>
-        </w:r>
-        <w:r>
-          <w:rPr>
-            <w:rStyle w:val="Hyperlink"/>
-          </w:rPr>
-          <w:t>r</w:t>
-        </w:r>
-        <w:r>
-          <w:rPr>
-            <w:rStyle w:val="Hyperlink"/>
-          </w:rPr>
-          <w:t>e</w:t>
+          <w:t>here</w:t>
         </w:r>
       </w:hyperlink>
       <w:r>
@@ -6218,10 +6156,7 @@
         <w:t xml:space="preserve"> – </w:t>
       </w:r>
       <w:r>
-        <w:t>wit</w:t>
-      </w:r>
-      <w:r>
-        <w:t xml:space="preserve"> Experiments carried out at </w:t>
+        <w:t xml:space="preserve">wit Experiments carried out at </w:t>
       </w:r>
       <w:proofErr w:type="spellStart"/>
       <w:r>
@@ -6275,10 +6210,7 @@
       </w:r>
       <w:proofErr w:type="spellStart"/>
       <w:r>
-        <w:t>e</w:t>
-      </w:r>
-      <w:r>
-        <w:t>Experiments</w:t>
+        <w:t>eExperiments</w:t>
       </w:r>
       <w:proofErr w:type="spellEnd"/>
       <w:r>
@@ -6309,10 +6241,7 @@
         <w:adjustRightInd w:val="0"/>
       </w:pPr>
       <w:r>
-        <w:t>of reflectivity</w:t>
-      </w:r>
-      <w:r>
-        <w:t xml:space="preserve">.  All the TF types will use pretty much the same basic </w:t>
+        <w:t xml:space="preserve">of reflectivity.  All the TF types will use pretty much the same basic </w:t>
       </w:r>
       <w:proofErr w:type="spellStart"/>
       <w:r>
@@ -6685,6 +6614,9 @@
         <w:adjustRightInd w:val="0"/>
       </w:pPr>
       <w:r>
+        <w:rPr>
+          <w:noProof/>
+        </w:rPr>
         <mc:AlternateContent>
           <mc:Choice Requires="wpg">
             <w:drawing>
@@ -6773,7 +6705,6 @@
                                   <w:lang w:val="en-US"/>
                                 </w:rPr>
                               </w:pPr>
-                              <w:proofErr w:type="spellStart"/>
                               <w:r>
                                 <w:rPr>
                                   <w:rFonts w:asciiTheme="majorHAnsi" w:hAnsi="Calibri Light"/>
@@ -6785,7 +6716,6 @@
                                 </w:rPr>
                                 <w:t>standardTF_reflectivityCalculation</w:t>
                               </w:r>
-                              <w:proofErr w:type="spellEnd"/>
                             </w:p>
                           </w:txbxContent>
                         </wps:txbx>
@@ -6845,7 +6775,6 @@
                                   <w:lang w:val="en-US"/>
                                 </w:rPr>
                               </w:pPr>
-                              <w:proofErr w:type="spellStart"/>
                               <w:r>
                                 <w:rPr>
                                   <w:rFonts w:hAnsi="Calibri"/>
@@ -6855,33 +6784,8 @@
                                   <w:szCs w:val="18"/>
                                   <w:lang w:val="en-US"/>
                                 </w:rPr>
-                                <w:t>standardTF_stanlay</w:t>
+                                <w:t>standardTF_stanlay reflectivityCalculation</w:t>
                               </w:r>
-                              <w:proofErr w:type="spellEnd"/>
-                              <w:r>
-                                <w:rPr>
-                                  <w:rFonts w:hAnsi="Calibri"/>
-                                  <w:color w:val="000000" w:themeColor="text1"/>
-                                  <w:kern w:val="24"/>
-                                  <w:sz w:val="18"/>
-                                  <w:szCs w:val="18"/>
-                                  <w:lang w:val="en-US"/>
-                                </w:rPr>
-                                <w:t xml:space="preserve"> </w:t>
-                              </w:r>
-                              <w:proofErr w:type="spellStart"/>
-                              <w:r>
-                                <w:rPr>
-                                  <w:rFonts w:hAnsi="Calibri"/>
-                                  <w:color w:val="000000" w:themeColor="text1"/>
-                                  <w:kern w:val="24"/>
-                                  <w:sz w:val="18"/>
-                                  <w:szCs w:val="18"/>
-                                  <w:lang w:val="en-US"/>
-                                </w:rPr>
-                                <w:t>reflectivityCalculation</w:t>
-                              </w:r>
-                              <w:proofErr w:type="spellEnd"/>
                             </w:p>
                           </w:txbxContent>
                         </wps:txbx>
@@ -6941,7 +6845,6 @@
                                   <w:lang w:val="en-US"/>
                                 </w:rPr>
                               </w:pPr>
-                              <w:proofErr w:type="spellStart"/>
                               <w:r>
                                 <w:rPr>
                                   <w:rFonts w:hAnsi="Calibri"/>
@@ -6951,33 +6854,8 @@
                                   <w:szCs w:val="18"/>
                                   <w:lang w:val="en-US"/>
                                 </w:rPr>
-                                <w:t>standardTF_custlay</w:t>
+                                <w:t>standardTF_custlay reflectivityCalculation</w:t>
                               </w:r>
-                              <w:proofErr w:type="spellEnd"/>
-                              <w:r>
-                                <w:rPr>
-                                  <w:rFonts w:hAnsi="Calibri"/>
-                                  <w:color w:val="000000" w:themeColor="text1"/>
-                                  <w:kern w:val="24"/>
-                                  <w:sz w:val="18"/>
-                                  <w:szCs w:val="18"/>
-                                  <w:lang w:val="en-US"/>
-                                </w:rPr>
-                                <w:t xml:space="preserve"> </w:t>
-                              </w:r>
-                              <w:proofErr w:type="spellStart"/>
-                              <w:r>
-                                <w:rPr>
-                                  <w:rFonts w:hAnsi="Calibri"/>
-                                  <w:color w:val="000000" w:themeColor="text1"/>
-                                  <w:kern w:val="24"/>
-                                  <w:sz w:val="18"/>
-                                  <w:szCs w:val="18"/>
-                                  <w:lang w:val="en-US"/>
-                                </w:rPr>
-                                <w:t>reflectivityCalculation</w:t>
-                              </w:r>
-                              <w:proofErr w:type="spellEnd"/>
                             </w:p>
                           </w:txbxContent>
                         </wps:txbx>
@@ -7037,7 +6915,6 @@
                                   <w:lang w:val="en-US"/>
                                 </w:rPr>
                               </w:pPr>
-                              <w:proofErr w:type="spellStart"/>
                               <w:r>
                                 <w:rPr>
                                   <w:rFonts w:hAnsi="Calibri"/>
@@ -7047,33 +6924,8 @@
                                   <w:szCs w:val="18"/>
                                   <w:lang w:val="en-US"/>
                                 </w:rPr>
-                                <w:t>standardTF_custXY</w:t>
+                                <w:t>standardTF_custXY reflectivityCalculation</w:t>
                               </w:r>
-                              <w:proofErr w:type="spellEnd"/>
-                              <w:r>
-                                <w:rPr>
-                                  <w:rFonts w:hAnsi="Calibri"/>
-                                  <w:color w:val="000000" w:themeColor="text1"/>
-                                  <w:kern w:val="24"/>
-                                  <w:sz w:val="18"/>
-                                  <w:szCs w:val="18"/>
-                                  <w:lang w:val="en-US"/>
-                                </w:rPr>
-                                <w:t xml:space="preserve"> </w:t>
-                              </w:r>
-                              <w:proofErr w:type="spellStart"/>
-                              <w:r>
-                                <w:rPr>
-                                  <w:rFonts w:hAnsi="Calibri"/>
-                                  <w:color w:val="000000" w:themeColor="text1"/>
-                                  <w:kern w:val="24"/>
-                                  <w:sz w:val="18"/>
-                                  <w:szCs w:val="18"/>
-                                  <w:lang w:val="en-US"/>
-                                </w:rPr>
-                                <w:t>reflectivityCalculation</w:t>
-                              </w:r>
-                              <w:proofErr w:type="spellEnd"/>
                             </w:p>
                           </w:txbxContent>
                         </wps:txbx>
@@ -7150,7 +7002,6 @@
                                     <w:lang w:val="en-US"/>
                                   </w:rPr>
                                 </w:pPr>
-                                <w:proofErr w:type="spellStart"/>
                                 <w:r>
                                   <w:rPr>
                                     <w:rFonts w:hAnsi="Calibri"/>
@@ -7162,7 +7013,6 @@
                                   </w:rPr>
                                   <w:t>stanlay_single</w:t>
                                 </w:r>
-                                <w:proofErr w:type="spellEnd"/>
                               </w:p>
                             </w:txbxContent>
                           </wps:txbx>
@@ -7222,7 +7072,6 @@
                                     <w:lang w:val="en-US"/>
                                   </w:rPr>
                                 </w:pPr>
-                                <w:proofErr w:type="spellStart"/>
                                 <w:r>
                                   <w:rPr>
                                     <w:rFonts w:hAnsi="Calibri"/>
@@ -7232,33 +7081,8 @@
                                     <w:szCs w:val="18"/>
                                     <w:lang w:val="en-US"/>
                                   </w:rPr>
-                                  <w:t>stanLay</w:t>
+                                  <w:t>stanLay paraPoints</w:t>
                                 </w:r>
-                                <w:proofErr w:type="spellEnd"/>
-                                <w:r>
-                                  <w:rPr>
-                                    <w:rFonts w:hAnsi="Calibri"/>
-                                    <w:color w:val="000000" w:themeColor="text1"/>
-                                    <w:kern w:val="24"/>
-                                    <w:sz w:val="18"/>
-                                    <w:szCs w:val="18"/>
-                                    <w:lang w:val="en-US"/>
-                                  </w:rPr>
-                                  <w:t xml:space="preserve"> </w:t>
-                                </w:r>
-                                <w:proofErr w:type="spellStart"/>
-                                <w:r>
-                                  <w:rPr>
-                                    <w:rFonts w:hAnsi="Calibri"/>
-                                    <w:color w:val="000000" w:themeColor="text1"/>
-                                    <w:kern w:val="24"/>
-                                    <w:sz w:val="18"/>
-                                    <w:szCs w:val="18"/>
-                                    <w:lang w:val="en-US"/>
-                                  </w:rPr>
-                                  <w:t>paraPoints</w:t>
-                                </w:r>
-                                <w:proofErr w:type="spellEnd"/>
                               </w:p>
                             </w:txbxContent>
                           </wps:txbx>
@@ -7318,7 +7142,6 @@
                                     <w:lang w:val="en-US"/>
                                   </w:rPr>
                                 </w:pPr>
-                                <w:proofErr w:type="spellStart"/>
                                 <w:r>
                                   <w:rPr>
                                     <w:rFonts w:hAnsi="Calibri"/>
@@ -7328,33 +7151,8 @@
                                     <w:szCs w:val="18"/>
                                     <w:lang w:val="en-US"/>
                                   </w:rPr>
-                                  <w:t>stanLay</w:t>
+                                  <w:t>stanLay paraContrasts</w:t>
                                 </w:r>
-                                <w:proofErr w:type="spellEnd"/>
-                                <w:r>
-                                  <w:rPr>
-                                    <w:rFonts w:hAnsi="Calibri"/>
-                                    <w:color w:val="000000" w:themeColor="text1"/>
-                                    <w:kern w:val="24"/>
-                                    <w:sz w:val="18"/>
-                                    <w:szCs w:val="18"/>
-                                    <w:lang w:val="en-US"/>
-                                  </w:rPr>
-                                  <w:t xml:space="preserve"> </w:t>
-                                </w:r>
-                                <w:proofErr w:type="spellStart"/>
-                                <w:r>
-                                  <w:rPr>
-                                    <w:rFonts w:hAnsi="Calibri"/>
-                                    <w:color w:val="000000" w:themeColor="text1"/>
-                                    <w:kern w:val="24"/>
-                                    <w:sz w:val="18"/>
-                                    <w:szCs w:val="18"/>
-                                    <w:lang w:val="en-US"/>
-                                  </w:rPr>
-                                  <w:t>paraContrasts</w:t>
-                                </w:r>
-                                <w:proofErr w:type="spellEnd"/>
                               </w:p>
                             </w:txbxContent>
                           </wps:txbx>
@@ -7432,7 +7230,6 @@
                                     <w:lang w:val="en-US"/>
                                   </w:rPr>
                                 </w:pPr>
-                                <w:proofErr w:type="spellStart"/>
                                 <w:r>
                                   <w:rPr>
                                     <w:rFonts w:hAnsi="Calibri"/>
@@ -7444,7 +7241,6 @@
                                   </w:rPr>
                                   <w:t>custlay_single</w:t>
                                 </w:r>
-                                <w:proofErr w:type="spellEnd"/>
                               </w:p>
                             </w:txbxContent>
                           </wps:txbx>
@@ -7504,7 +7300,6 @@
                                     <w:lang w:val="en-US"/>
                                   </w:rPr>
                                 </w:pPr>
-                                <w:proofErr w:type="spellStart"/>
                                 <w:r>
                                   <w:rPr>
                                     <w:rFonts w:hAnsi="Calibri"/>
@@ -7514,33 +7309,8 @@
                                     <w:szCs w:val="18"/>
                                     <w:lang w:val="en-US"/>
                                   </w:rPr>
-                                  <w:t>custlay</w:t>
+                                  <w:t>custlay paraPoints</w:t>
                                 </w:r>
-                                <w:proofErr w:type="spellEnd"/>
-                                <w:r>
-                                  <w:rPr>
-                                    <w:rFonts w:hAnsi="Calibri"/>
-                                    <w:color w:val="000000" w:themeColor="text1"/>
-                                    <w:kern w:val="24"/>
-                                    <w:sz w:val="18"/>
-                                    <w:szCs w:val="18"/>
-                                    <w:lang w:val="en-US"/>
-                                  </w:rPr>
-                                  <w:t xml:space="preserve"> </w:t>
-                                </w:r>
-                                <w:proofErr w:type="spellStart"/>
-                                <w:r>
-                                  <w:rPr>
-                                    <w:rFonts w:hAnsi="Calibri"/>
-                                    <w:color w:val="000000" w:themeColor="text1"/>
-                                    <w:kern w:val="24"/>
-                                    <w:sz w:val="18"/>
-                                    <w:szCs w:val="18"/>
-                                    <w:lang w:val="en-US"/>
-                                  </w:rPr>
-                                  <w:t>paraPoints</w:t>
-                                </w:r>
-                                <w:proofErr w:type="spellEnd"/>
                               </w:p>
                             </w:txbxContent>
                           </wps:txbx>
@@ -7600,7 +7370,6 @@
                                     <w:lang w:val="en-US"/>
                                   </w:rPr>
                                 </w:pPr>
-                                <w:proofErr w:type="spellStart"/>
                                 <w:r>
                                   <w:rPr>
                                     <w:rFonts w:hAnsi="Calibri"/>
@@ -7610,33 +7379,8 @@
                                     <w:szCs w:val="18"/>
                                     <w:lang w:val="en-US"/>
                                   </w:rPr>
-                                  <w:t>custlay</w:t>
+                                  <w:t>custlay paraContrasts</w:t>
                                 </w:r>
-                                <w:proofErr w:type="spellEnd"/>
-                                <w:r>
-                                  <w:rPr>
-                                    <w:rFonts w:hAnsi="Calibri"/>
-                                    <w:color w:val="000000" w:themeColor="text1"/>
-                                    <w:kern w:val="24"/>
-                                    <w:sz w:val="18"/>
-                                    <w:szCs w:val="18"/>
-                                    <w:lang w:val="en-US"/>
-                                  </w:rPr>
-                                  <w:t xml:space="preserve"> </w:t>
-                                </w:r>
-                                <w:proofErr w:type="spellStart"/>
-                                <w:r>
-                                  <w:rPr>
-                                    <w:rFonts w:hAnsi="Calibri"/>
-                                    <w:color w:val="000000" w:themeColor="text1"/>
-                                    <w:kern w:val="24"/>
-                                    <w:sz w:val="18"/>
-                                    <w:szCs w:val="18"/>
-                                    <w:lang w:val="en-US"/>
-                                  </w:rPr>
-                                  <w:t>paraContrasts</w:t>
-                                </w:r>
-                                <w:proofErr w:type="spellEnd"/>
                               </w:p>
                             </w:txbxContent>
                           </wps:txbx>
@@ -7714,7 +7458,6 @@
                                     <w:lang w:val="en-US"/>
                                   </w:rPr>
                                 </w:pPr>
-                                <w:proofErr w:type="spellStart"/>
                                 <w:r>
                                   <w:rPr>
                                     <w:rFonts w:hAnsi="Calibri"/>
@@ -7726,7 +7469,6 @@
                                   </w:rPr>
                                   <w:t>custXY_single</w:t>
                                 </w:r>
-                                <w:proofErr w:type="spellEnd"/>
                               </w:p>
                             </w:txbxContent>
                           </wps:txbx>
@@ -7786,7 +7528,6 @@
                                     <w:lang w:val="en-US"/>
                                   </w:rPr>
                                 </w:pPr>
-                                <w:proofErr w:type="spellStart"/>
                                 <w:r>
                                   <w:rPr>
                                     <w:rFonts w:hAnsi="Calibri"/>
@@ -7796,33 +7537,8 @@
                                     <w:szCs w:val="18"/>
                                     <w:lang w:val="en-US"/>
                                   </w:rPr>
-                                  <w:t>custXY</w:t>
+                                  <w:t>custXY paraPoints</w:t>
                                 </w:r>
-                                <w:proofErr w:type="spellEnd"/>
-                                <w:r>
-                                  <w:rPr>
-                                    <w:rFonts w:hAnsi="Calibri"/>
-                                    <w:color w:val="000000" w:themeColor="text1"/>
-                                    <w:kern w:val="24"/>
-                                    <w:sz w:val="18"/>
-                                    <w:szCs w:val="18"/>
-                                    <w:lang w:val="en-US"/>
-                                  </w:rPr>
-                                  <w:t xml:space="preserve"> </w:t>
-                                </w:r>
-                                <w:proofErr w:type="spellStart"/>
-                                <w:r>
-                                  <w:rPr>
-                                    <w:rFonts w:hAnsi="Calibri"/>
-                                    <w:color w:val="000000" w:themeColor="text1"/>
-                                    <w:kern w:val="24"/>
-                                    <w:sz w:val="18"/>
-                                    <w:szCs w:val="18"/>
-                                    <w:lang w:val="en-US"/>
-                                  </w:rPr>
-                                  <w:t>paraPoints</w:t>
-                                </w:r>
-                                <w:proofErr w:type="spellEnd"/>
                               </w:p>
                             </w:txbxContent>
                           </wps:txbx>
@@ -7882,7 +7598,6 @@
                                     <w:lang w:val="en-US"/>
                                   </w:rPr>
                                 </w:pPr>
-                                <w:proofErr w:type="spellStart"/>
                                 <w:r>
                                   <w:rPr>
                                     <w:rFonts w:hAnsi="Calibri"/>
@@ -7892,33 +7607,8 @@
                                     <w:szCs w:val="18"/>
                                     <w:lang w:val="en-US"/>
                                   </w:rPr>
-                                  <w:t>custXY</w:t>
+                                  <w:t>custXY paraContrasts</w:t>
                                 </w:r>
-                                <w:proofErr w:type="spellEnd"/>
-                                <w:r>
-                                  <w:rPr>
-                                    <w:rFonts w:hAnsi="Calibri"/>
-                                    <w:color w:val="000000" w:themeColor="text1"/>
-                                    <w:kern w:val="24"/>
-                                    <w:sz w:val="18"/>
-                                    <w:szCs w:val="18"/>
-                                    <w:lang w:val="en-US"/>
-                                  </w:rPr>
-                                  <w:t xml:space="preserve"> </w:t>
-                                </w:r>
-                                <w:proofErr w:type="spellStart"/>
-                                <w:r>
-                                  <w:rPr>
-                                    <w:rFonts w:hAnsi="Calibri"/>
-                                    <w:color w:val="000000" w:themeColor="text1"/>
-                                    <w:kern w:val="24"/>
-                                    <w:sz w:val="18"/>
-                                    <w:szCs w:val="18"/>
-                                    <w:lang w:val="en-US"/>
-                                  </w:rPr>
-                                  <w:t>paraContrasts</w:t>
-                                </w:r>
-                                <w:proofErr w:type="spellEnd"/>
                               </w:p>
                             </w:txbxContent>
                           </wps:txbx>
@@ -8652,7 +8342,6 @@
                             <w:lang w:val="en-US"/>
                           </w:rPr>
                         </w:pPr>
-                        <w:proofErr w:type="spellStart"/>
                         <w:r>
                           <w:rPr>
                             <w:rFonts w:asciiTheme="majorHAnsi" w:hAnsi="Calibri Light"/>
@@ -8664,7 +8353,6 @@
                           </w:rPr>
                           <w:t>standardTF_reflectivityCalculation</w:t>
                         </w:r>
-                        <w:proofErr w:type="spellEnd"/>
                       </w:p>
                     </w:txbxContent>
                   </v:textbox>
@@ -8684,7 +8372,6 @@
                             <w:lang w:val="en-US"/>
                           </w:rPr>
                         </w:pPr>
-                        <w:proofErr w:type="spellStart"/>
                         <w:r>
                           <w:rPr>
                             <w:rFonts w:hAnsi="Calibri"/>
@@ -8694,33 +8381,8 @@
                             <w:szCs w:val="18"/>
                             <w:lang w:val="en-US"/>
                           </w:rPr>
-                          <w:t>standardTF_stanlay</w:t>
+                          <w:t>standardTF_stanlay reflectivityCalculation</w:t>
                         </w:r>
-                        <w:proofErr w:type="spellEnd"/>
-                        <w:r>
-                          <w:rPr>
-                            <w:rFonts w:hAnsi="Calibri"/>
-                            <w:color w:val="000000" w:themeColor="text1"/>
-                            <w:kern w:val="24"/>
-                            <w:sz w:val="18"/>
-                            <w:szCs w:val="18"/>
-                            <w:lang w:val="en-US"/>
-                          </w:rPr>
-                          <w:t xml:space="preserve"> </w:t>
-                        </w:r>
-                        <w:proofErr w:type="spellStart"/>
-                        <w:r>
-                          <w:rPr>
-                            <w:rFonts w:hAnsi="Calibri"/>
-                            <w:color w:val="000000" w:themeColor="text1"/>
-                            <w:kern w:val="24"/>
-                            <w:sz w:val="18"/>
-                            <w:szCs w:val="18"/>
-                            <w:lang w:val="en-US"/>
-                          </w:rPr>
-                          <w:t>reflectivityCalculation</w:t>
-                        </w:r>
-                        <w:proofErr w:type="spellEnd"/>
                       </w:p>
                     </w:txbxContent>
                   </v:textbox>
@@ -8740,7 +8402,6 @@
                             <w:lang w:val="en-US"/>
                           </w:rPr>
                         </w:pPr>
-                        <w:proofErr w:type="spellStart"/>
                         <w:r>
                           <w:rPr>
                             <w:rFonts w:hAnsi="Calibri"/>
@@ -8750,33 +8411,8 @@
                             <w:szCs w:val="18"/>
                             <w:lang w:val="en-US"/>
                           </w:rPr>
-                          <w:t>standardTF_custlay</w:t>
+                          <w:t>standardTF_custlay reflectivityCalculation</w:t>
                         </w:r>
-                        <w:proofErr w:type="spellEnd"/>
-                        <w:r>
-                          <w:rPr>
-                            <w:rFonts w:hAnsi="Calibri"/>
-                            <w:color w:val="000000" w:themeColor="text1"/>
-                            <w:kern w:val="24"/>
-                            <w:sz w:val="18"/>
-                            <w:szCs w:val="18"/>
-                            <w:lang w:val="en-US"/>
-                          </w:rPr>
-                          <w:t xml:space="preserve"> </w:t>
-                        </w:r>
-                        <w:proofErr w:type="spellStart"/>
-                        <w:r>
-                          <w:rPr>
-                            <w:rFonts w:hAnsi="Calibri"/>
-                            <w:color w:val="000000" w:themeColor="text1"/>
-                            <w:kern w:val="24"/>
-                            <w:sz w:val="18"/>
-                            <w:szCs w:val="18"/>
-                            <w:lang w:val="en-US"/>
-                          </w:rPr>
-                          <w:t>reflectivityCalculation</w:t>
-                        </w:r>
-                        <w:proofErr w:type="spellEnd"/>
                       </w:p>
                     </w:txbxContent>
                   </v:textbox>
@@ -8796,7 +8432,6 @@
                             <w:lang w:val="en-US"/>
                           </w:rPr>
                         </w:pPr>
-                        <w:proofErr w:type="spellStart"/>
                         <w:r>
                           <w:rPr>
                             <w:rFonts w:hAnsi="Calibri"/>
@@ -8806,33 +8441,8 @@
                             <w:szCs w:val="18"/>
                             <w:lang w:val="en-US"/>
                           </w:rPr>
-                          <w:t>standardTF_custXY</w:t>
+                          <w:t>standardTF_custXY reflectivityCalculation</w:t>
                         </w:r>
-                        <w:proofErr w:type="spellEnd"/>
-                        <w:r>
-                          <w:rPr>
-                            <w:rFonts w:hAnsi="Calibri"/>
-                            <w:color w:val="000000" w:themeColor="text1"/>
-                            <w:kern w:val="24"/>
-                            <w:sz w:val="18"/>
-                            <w:szCs w:val="18"/>
-                            <w:lang w:val="en-US"/>
-                          </w:rPr>
-                          <w:t xml:space="preserve"> </w:t>
-                        </w:r>
-                        <w:proofErr w:type="spellStart"/>
-                        <w:r>
-                          <w:rPr>
-                            <w:rFonts w:hAnsi="Calibri"/>
-                            <w:color w:val="000000" w:themeColor="text1"/>
-                            <w:kern w:val="24"/>
-                            <w:sz w:val="18"/>
-                            <w:szCs w:val="18"/>
-                            <w:lang w:val="en-US"/>
-                          </w:rPr>
-                          <w:t>reflectivityCalculation</w:t>
-                        </w:r>
-                        <w:proofErr w:type="spellEnd"/>
                       </w:p>
                     </w:txbxContent>
                   </v:textbox>
@@ -8853,7 +8463,6 @@
                               <w:lang w:val="en-US"/>
                             </w:rPr>
                           </w:pPr>
-                          <w:proofErr w:type="spellStart"/>
                           <w:r>
                             <w:rPr>
                               <w:rFonts w:hAnsi="Calibri"/>
@@ -8865,7 +8474,6 @@
                             </w:rPr>
                             <w:t>stanlay_single</w:t>
                           </w:r>
-                          <w:proofErr w:type="spellEnd"/>
                         </w:p>
                       </w:txbxContent>
                     </v:textbox>
@@ -8885,7 +8493,6 @@
                               <w:lang w:val="en-US"/>
                             </w:rPr>
                           </w:pPr>
-                          <w:proofErr w:type="spellStart"/>
                           <w:r>
                             <w:rPr>
                               <w:rFonts w:hAnsi="Calibri"/>
@@ -8895,33 +8502,8 @@
                               <w:szCs w:val="18"/>
                               <w:lang w:val="en-US"/>
                             </w:rPr>
-                            <w:t>stanLay</w:t>
+                            <w:t>stanLay paraPoints</w:t>
                           </w:r>
-                          <w:proofErr w:type="spellEnd"/>
-                          <w:r>
-                            <w:rPr>
-                              <w:rFonts w:hAnsi="Calibri"/>
-                              <w:color w:val="000000" w:themeColor="text1"/>
-                              <w:kern w:val="24"/>
-                              <w:sz w:val="18"/>
-                              <w:szCs w:val="18"/>
-                              <w:lang w:val="en-US"/>
-                            </w:rPr>
-                            <w:t xml:space="preserve"> </w:t>
-                          </w:r>
-                          <w:proofErr w:type="spellStart"/>
-                          <w:r>
-                            <w:rPr>
-                              <w:rFonts w:hAnsi="Calibri"/>
-                              <w:color w:val="000000" w:themeColor="text1"/>
-                              <w:kern w:val="24"/>
-                              <w:sz w:val="18"/>
-                              <w:szCs w:val="18"/>
-                              <w:lang w:val="en-US"/>
-                            </w:rPr>
-                            <w:t>paraPoints</w:t>
-                          </w:r>
-                          <w:proofErr w:type="spellEnd"/>
                         </w:p>
                       </w:txbxContent>
                     </v:textbox>
@@ -8941,7 +8523,6 @@
                               <w:lang w:val="en-US"/>
                             </w:rPr>
                           </w:pPr>
-                          <w:proofErr w:type="spellStart"/>
                           <w:r>
                             <w:rPr>
                               <w:rFonts w:hAnsi="Calibri"/>
@@ -8951,33 +8532,8 @@
                               <w:szCs w:val="18"/>
                               <w:lang w:val="en-US"/>
                             </w:rPr>
-                            <w:t>stanLay</w:t>
+                            <w:t>stanLay paraContrasts</w:t>
                           </w:r>
-                          <w:proofErr w:type="spellEnd"/>
-                          <w:r>
-                            <w:rPr>
-                              <w:rFonts w:hAnsi="Calibri"/>
-                              <w:color w:val="000000" w:themeColor="text1"/>
-                              <w:kern w:val="24"/>
-                              <w:sz w:val="18"/>
-                              <w:szCs w:val="18"/>
-                              <w:lang w:val="en-US"/>
-                            </w:rPr>
-                            <w:t xml:space="preserve"> </w:t>
-                          </w:r>
-                          <w:proofErr w:type="spellStart"/>
-                          <w:r>
-                            <w:rPr>
-                              <w:rFonts w:hAnsi="Calibri"/>
-                              <w:color w:val="000000" w:themeColor="text1"/>
-                              <w:kern w:val="24"/>
-                              <w:sz w:val="18"/>
-                              <w:szCs w:val="18"/>
-                              <w:lang w:val="en-US"/>
-                            </w:rPr>
-                            <w:t>paraContrasts</w:t>
-                          </w:r>
-                          <w:proofErr w:type="spellEnd"/>
                         </w:p>
                       </w:txbxContent>
                     </v:textbox>
@@ -8999,7 +8555,6 @@
                               <w:lang w:val="en-US"/>
                             </w:rPr>
                           </w:pPr>
-                          <w:proofErr w:type="spellStart"/>
                           <w:r>
                             <w:rPr>
                               <w:rFonts w:hAnsi="Calibri"/>
@@ -9011,7 +8566,6 @@
                             </w:rPr>
                             <w:t>custlay_single</w:t>
                           </w:r>
-                          <w:proofErr w:type="spellEnd"/>
                         </w:p>
                       </w:txbxContent>
                     </v:textbox>
@@ -9031,7 +8585,6 @@
                               <w:lang w:val="en-US"/>
                             </w:rPr>
                           </w:pPr>
-                          <w:proofErr w:type="spellStart"/>
                           <w:r>
                             <w:rPr>
                               <w:rFonts w:hAnsi="Calibri"/>
@@ -9041,33 +8594,8 @@
                               <w:szCs w:val="18"/>
                               <w:lang w:val="en-US"/>
                             </w:rPr>
-                            <w:t>custlay</w:t>
+                            <w:t>custlay paraPoints</w:t>
                           </w:r>
-                          <w:proofErr w:type="spellEnd"/>
-                          <w:r>
-                            <w:rPr>
-                              <w:rFonts w:hAnsi="Calibri"/>
-                              <w:color w:val="000000" w:themeColor="text1"/>
-                              <w:kern w:val="24"/>
-                              <w:sz w:val="18"/>
-                              <w:szCs w:val="18"/>
-                              <w:lang w:val="en-US"/>
-                            </w:rPr>
-                            <w:t xml:space="preserve"> </w:t>
-                          </w:r>
-                          <w:proofErr w:type="spellStart"/>
-                          <w:r>
-                            <w:rPr>
-                              <w:rFonts w:hAnsi="Calibri"/>
-                              <w:color w:val="000000" w:themeColor="text1"/>
-                              <w:kern w:val="24"/>
-                              <w:sz w:val="18"/>
-                              <w:szCs w:val="18"/>
-                              <w:lang w:val="en-US"/>
-                            </w:rPr>
-                            <w:t>paraPoints</w:t>
-                          </w:r>
-                          <w:proofErr w:type="spellEnd"/>
                         </w:p>
                       </w:txbxContent>
                     </v:textbox>
@@ -9087,7 +8615,6 @@
                               <w:lang w:val="en-US"/>
                             </w:rPr>
                           </w:pPr>
-                          <w:proofErr w:type="spellStart"/>
                           <w:r>
                             <w:rPr>
                               <w:rFonts w:hAnsi="Calibri"/>
@@ -9097,33 +8624,8 @@
                               <w:szCs w:val="18"/>
                               <w:lang w:val="en-US"/>
                             </w:rPr>
-                            <w:t>custlay</w:t>
+                            <w:t>custlay paraContrasts</w:t>
                           </w:r>
-                          <w:proofErr w:type="spellEnd"/>
-                          <w:r>
-                            <w:rPr>
-                              <w:rFonts w:hAnsi="Calibri"/>
-                              <w:color w:val="000000" w:themeColor="text1"/>
-                              <w:kern w:val="24"/>
-                              <w:sz w:val="18"/>
-                              <w:szCs w:val="18"/>
-                              <w:lang w:val="en-US"/>
-                            </w:rPr>
-                            <w:t xml:space="preserve"> </w:t>
-                          </w:r>
-                          <w:proofErr w:type="spellStart"/>
-                          <w:r>
-                            <w:rPr>
-                              <w:rFonts w:hAnsi="Calibri"/>
-                              <w:color w:val="000000" w:themeColor="text1"/>
-                              <w:kern w:val="24"/>
-                              <w:sz w:val="18"/>
-                              <w:szCs w:val="18"/>
-                              <w:lang w:val="en-US"/>
-                            </w:rPr>
-                            <w:t>paraContrasts</w:t>
-                          </w:r>
-                          <w:proofErr w:type="spellEnd"/>
                         </w:p>
                       </w:txbxContent>
                     </v:textbox>
@@ -9145,7 +8647,6 @@
                               <w:lang w:val="en-US"/>
                             </w:rPr>
                           </w:pPr>
-                          <w:proofErr w:type="spellStart"/>
                           <w:r>
                             <w:rPr>
                               <w:rFonts w:hAnsi="Calibri"/>
@@ -9157,7 +8658,6 @@
                             </w:rPr>
                             <w:t>custXY_single</w:t>
                           </w:r>
-                          <w:proofErr w:type="spellEnd"/>
                         </w:p>
                       </w:txbxContent>
                     </v:textbox>
@@ -9177,7 +8677,6 @@
                               <w:lang w:val="en-US"/>
                             </w:rPr>
                           </w:pPr>
-                          <w:proofErr w:type="spellStart"/>
                           <w:r>
                             <w:rPr>
                               <w:rFonts w:hAnsi="Calibri"/>
@@ -9187,33 +8686,8 @@
                               <w:szCs w:val="18"/>
                               <w:lang w:val="en-US"/>
                             </w:rPr>
-                            <w:t>custXY</w:t>
+                            <w:t>custXY paraPoints</w:t>
                           </w:r>
-                          <w:proofErr w:type="spellEnd"/>
-                          <w:r>
-                            <w:rPr>
-                              <w:rFonts w:hAnsi="Calibri"/>
-                              <w:color w:val="000000" w:themeColor="text1"/>
-                              <w:kern w:val="24"/>
-                              <w:sz w:val="18"/>
-                              <w:szCs w:val="18"/>
-                              <w:lang w:val="en-US"/>
-                            </w:rPr>
-                            <w:t xml:space="preserve"> </w:t>
-                          </w:r>
-                          <w:proofErr w:type="spellStart"/>
-                          <w:r>
-                            <w:rPr>
-                              <w:rFonts w:hAnsi="Calibri"/>
-                              <w:color w:val="000000" w:themeColor="text1"/>
-                              <w:kern w:val="24"/>
-                              <w:sz w:val="18"/>
-                              <w:szCs w:val="18"/>
-                              <w:lang w:val="en-US"/>
-                            </w:rPr>
-                            <w:t>paraPoints</w:t>
-                          </w:r>
-                          <w:proofErr w:type="spellEnd"/>
                         </w:p>
                       </w:txbxContent>
                     </v:textbox>
@@ -9233,7 +8707,6 @@
                               <w:lang w:val="en-US"/>
                             </w:rPr>
                           </w:pPr>
-                          <w:proofErr w:type="spellStart"/>
                           <w:r>
                             <w:rPr>
                               <w:rFonts w:hAnsi="Calibri"/>
@@ -9243,33 +8716,8 @@
                               <w:szCs w:val="18"/>
                               <w:lang w:val="en-US"/>
                             </w:rPr>
-                            <w:t>custXY</w:t>
+                            <w:t>custXY paraContrasts</w:t>
                           </w:r>
-                          <w:proofErr w:type="spellEnd"/>
-                          <w:r>
-                            <w:rPr>
-                              <w:rFonts w:hAnsi="Calibri"/>
-                              <w:color w:val="000000" w:themeColor="text1"/>
-                              <w:kern w:val="24"/>
-                              <w:sz w:val="18"/>
-                              <w:szCs w:val="18"/>
-                              <w:lang w:val="en-US"/>
-                            </w:rPr>
-                            <w:t xml:space="preserve"> </w:t>
-                          </w:r>
-                          <w:proofErr w:type="spellStart"/>
-                          <w:r>
-                            <w:rPr>
-                              <w:rFonts w:hAnsi="Calibri"/>
-                              <w:color w:val="000000" w:themeColor="text1"/>
-                              <w:kern w:val="24"/>
-                              <w:sz w:val="18"/>
-                              <w:szCs w:val="18"/>
-                              <w:lang w:val="en-US"/>
-                            </w:rPr>
-                            <w:t>paraContrasts</w:t>
-                          </w:r>
-                          <w:proofErr w:type="spellEnd"/>
                         </w:p>
                       </w:txbxContent>
                     </v:textbox>
@@ -9519,7 +8967,7 @@
 </file>
 
 <file path=word/styles.xml><?xml version="1.0" encoding="utf-8"?>
-<w:styles xmlns:mc="http://schemas.openxmlformats.org/markup-compatibility/2006" xmlns:r="http://schemas.openxmlformats.org/officeDocument/2006/relationships" xmlns:w="http://schemas.openxmlformats.org/wordprocessingml/2006/main" xmlns:w14="http://schemas.microsoft.com/office/word/2010/wordml" xmlns:w15="http://schemas.microsoft.com/office/word/2012/wordml" xmlns:w16cex="http://schemas.microsoft.com/office/word/2018/wordml/cex" xmlns:w16cid="http://schemas.microsoft.com/office/word/2016/wordml/cid" xmlns:w16="http://schemas.microsoft.com/office/word/2018/wordml" xmlns:w16se="http://schemas.microsoft.com/office/word/2015/wordml/symex" mc:Ignorable="w14 w15 w16se w16cid w16 w16cex">
+<w:styles xmlns:mc="http://schemas.openxmlformats.org/markup-compatibility/2006" xmlns:r="http://schemas.openxmlformats.org/officeDocument/2006/relationships" xmlns:w="http://schemas.openxmlformats.org/wordprocessingml/2006/main" xmlns:w14="http://schemas.microsoft.com/office/word/2010/wordml" xmlns:w15="http://schemas.microsoft.com/office/word/2012/wordml" xmlns:w16cex="http://schemas.microsoft.com/office/word/2018/wordml/cex" xmlns:w16cid="http://schemas.microsoft.com/office/word/2016/wordml/cid" xmlns:w16="http://schemas.microsoft.com/office/word/2018/wordml" xmlns:w16sdtdh="http://schemas.microsoft.com/office/word/2020/wordml/sdtdatahash" xmlns:w16se="http://schemas.microsoft.com/office/word/2015/wordml/symex" mc:Ignorable="w14 w15 w16se w16cid w16 w16cex w16sdtdh">
   <w:docDefaults>
     <w:rPrDefault>
       <w:rPr>
@@ -9980,6 +9428,7 @@
   <w:style w:type="character" w:default="1" w:styleId="DefaultParagraphFont">
     <w:name w:val="Default Paragraph Font"/>
     <w:uiPriority w:val="1"/>
+    <w:semiHidden/>
     <w:unhideWhenUsed/>
   </w:style>
   <w:style w:type="table" w:default="1" w:styleId="TableNormal">

</xml_diff>